<commit_message>
Sigo von la memoria: Estado del arte
</commit_message>
<xml_diff>
--- a/Informacion/datasetsEmociones.docx
+++ b/Informacion/datasetsEmociones.docx
@@ -1,6 +1,6 @@
 
 <file path=word/document.xml><?xml version="1.0" encoding="utf-8"?>
-<w:document xmlns:wpc="http://schemas.microsoft.com/office/word/2010/wordprocessingCanvas" xmlns:cx="http://schemas.microsoft.com/office/drawing/2014/chartex" xmlns:cx1="http://schemas.microsoft.com/office/drawing/2015/9/8/chartex" xmlns:cx2="http://schemas.microsoft.com/office/drawing/2015/10/21/chartex" xmlns:cx3="http://schemas.microsoft.com/office/drawing/2016/5/9/chartex" xmlns:cx4="http://schemas.microsoft.com/office/drawing/2016/5/10/chartex" xmlns:cx5="http://schemas.microsoft.com/office/drawing/2016/5/11/chartex" xmlns:cx6="http://schemas.microsoft.com/office/drawing/2016/5/12/chartex" xmlns:cx7="http://schemas.microsoft.com/office/drawing/2016/5/13/chartex" xmlns:cx8="http://schemas.microsoft.com/office/drawing/2016/5/14/chartex" xmlns:mc="http://schemas.openxmlformats.org/markup-compatibility/2006" xmlns:aink="http://schemas.microsoft.com/office/drawing/2016/ink" xmlns:am3d="http://schemas.microsoft.com/office/drawing/2017/model3d" xmlns:o="urn:schemas-microsoft-com:office:office" xmlns:r="http://schemas.openxmlformats.org/officeDocument/2006/relationships" xmlns:m="http://schemas.openxmlformats.org/officeDocument/2006/math" xmlns:v="urn:schemas-microsoft-com:vml" xmlns:wp14="http://schemas.microsoft.com/office/word/2010/wordprocessingDrawing" xmlns:wp="http://schemas.openxmlformats.org/drawingml/2006/wordprocessingDrawing" xmlns:w10="urn:schemas-microsoft-com:office:word" xmlns:w="http://schemas.openxmlformats.org/wordprocessingml/2006/main" xmlns:w14="http://schemas.microsoft.com/office/word/2010/wordml" xmlns:w15="http://schemas.microsoft.com/office/word/2012/wordml" xmlns:w16cex="http://schemas.microsoft.com/office/word/2018/wordml/cex" xmlns:w16cid="http://schemas.microsoft.com/office/word/2016/wordml/cid" xmlns:w16="http://schemas.microsoft.com/office/word/2018/wordml" xmlns:w16se="http://schemas.microsoft.com/office/word/2015/wordml/symex" xmlns:wpg="http://schemas.microsoft.com/office/word/2010/wordprocessingGroup" xmlns:wpi="http://schemas.microsoft.com/office/word/2010/wordprocessingInk" xmlns:wne="http://schemas.microsoft.com/office/word/2006/wordml" xmlns:wps="http://schemas.microsoft.com/office/word/2010/wordprocessingShape" mc:Ignorable="w14 w15 w16se w16cid w16 w16cex wp14">
+<w:document xmlns:wpc="http://schemas.microsoft.com/office/word/2010/wordprocessingCanvas" xmlns:cx="http://schemas.microsoft.com/office/drawing/2014/chartex" xmlns:cx1="http://schemas.microsoft.com/office/drawing/2015/9/8/chartex" xmlns:cx2="http://schemas.microsoft.com/office/drawing/2015/10/21/chartex" xmlns:cx3="http://schemas.microsoft.com/office/drawing/2016/5/9/chartex" xmlns:cx4="http://schemas.microsoft.com/office/drawing/2016/5/10/chartex" xmlns:cx5="http://schemas.microsoft.com/office/drawing/2016/5/11/chartex" xmlns:cx6="http://schemas.microsoft.com/office/drawing/2016/5/12/chartex" xmlns:cx7="http://schemas.microsoft.com/office/drawing/2016/5/13/chartex" xmlns:cx8="http://schemas.microsoft.com/office/drawing/2016/5/14/chartex" xmlns:mc="http://schemas.openxmlformats.org/markup-compatibility/2006" xmlns:aink="http://schemas.microsoft.com/office/drawing/2016/ink" xmlns:am3d="http://schemas.microsoft.com/office/drawing/2017/model3d" xmlns:o="urn:schemas-microsoft-com:office:office" xmlns:r="http://schemas.openxmlformats.org/officeDocument/2006/relationships" xmlns:m="http://schemas.openxmlformats.org/officeDocument/2006/math" xmlns:v="urn:schemas-microsoft-com:vml" xmlns:wp14="http://schemas.microsoft.com/office/word/2010/wordprocessingDrawing" xmlns:wp="http://schemas.openxmlformats.org/drawingml/2006/wordprocessingDrawing" xmlns:w10="urn:schemas-microsoft-com:office:word" xmlns:w="http://schemas.openxmlformats.org/wordprocessingml/2006/main" xmlns:w14="http://schemas.microsoft.com/office/word/2010/wordml" xmlns:w15="http://schemas.microsoft.com/office/word/2012/wordml" xmlns:w16cex="http://schemas.microsoft.com/office/word/2018/wordml/cex" xmlns:w16cid="http://schemas.microsoft.com/office/word/2016/wordml/cid" xmlns:w16="http://schemas.microsoft.com/office/word/2018/wordml" xmlns:w16sdtdh="http://schemas.microsoft.com/office/word/2020/wordml/sdtdatahash" xmlns:w16se="http://schemas.microsoft.com/office/word/2015/wordml/symex" xmlns:wpg="http://schemas.microsoft.com/office/word/2010/wordprocessingGroup" xmlns:wpi="http://schemas.microsoft.com/office/word/2010/wordprocessingInk" xmlns:wne="http://schemas.microsoft.com/office/word/2006/wordml" xmlns:wps="http://schemas.microsoft.com/office/word/2010/wordprocessingShape" mc:Ignorable="w14 w15 w16se w16cid w16 w16cex w16sdtdh wp14">
   <w:body>
     <w:tbl>
       <w:tblPr>
@@ -827,29 +827,7 @@
                   <w:u w:val="single"/>
                   <w:lang w:eastAsia="es-ES"/>
                 </w:rPr>
-                <w:t>https://www.nature.com/articles/s41597-020-00630-y</w:t>
-              </w:r>
-              <w:r>
-                <w:rPr>
-                  <w:rFonts w:ascii="Times New Roman" w:eastAsia="Times New Roman" w:hAnsi="Times New Roman" w:cs="Times New Roman"/>
-                  <w:color w:val="0000FF"/>
-                  <w:sz w:val="24"/>
-                  <w:szCs w:val="24"/>
-                  <w:u w:val="single"/>
-                  <w:lang w:eastAsia="es-ES"/>
-                </w:rPr>
-                <w:t>#</w:t>
-              </w:r>
-              <w:r>
-                <w:rPr>
-                  <w:rFonts w:ascii="Times New Roman" w:eastAsia="Times New Roman" w:hAnsi="Times New Roman" w:cs="Times New Roman"/>
-                  <w:color w:val="0000FF"/>
-                  <w:sz w:val="24"/>
-                  <w:szCs w:val="24"/>
-                  <w:u w:val="single"/>
-                  <w:lang w:eastAsia="es-ES"/>
-                </w:rPr>
-                <w:t>Sec17</w:t>
+                <w:t>https://www.nature.com/articles/s41597-020-00630-y#Sec17</w:t>
               </w:r>
             </w:hyperlink>
           </w:p>
@@ -901,29 +879,7 @@
                   <w:u w:val="single"/>
                   <w:lang w:eastAsia="es-ES"/>
                 </w:rPr>
-                <w:t>https://zen</w:t>
-              </w:r>
-              <w:r>
-                <w:rPr>
-                  <w:rFonts w:ascii="Times New Roman" w:eastAsia="Times New Roman" w:hAnsi="Times New Roman" w:cs="Times New Roman"/>
-                  <w:color w:val="0000FF"/>
-                  <w:sz w:val="24"/>
-                  <w:szCs w:val="24"/>
-                  <w:u w:val="single"/>
-                  <w:lang w:eastAsia="es-ES"/>
-                </w:rPr>
-                <w:t>o</w:t>
-              </w:r>
-              <w:r>
-                <w:rPr>
-                  <w:rFonts w:ascii="Times New Roman" w:eastAsia="Times New Roman" w:hAnsi="Times New Roman" w:cs="Times New Roman"/>
-                  <w:color w:val="0000FF"/>
-                  <w:sz w:val="24"/>
-                  <w:szCs w:val="24"/>
-                  <w:u w:val="single"/>
-                  <w:lang w:eastAsia="es-ES"/>
-                </w:rPr>
-                <w:t>do.org/record/3931963</w:t>
+                <w:t>https://zenodo.org/record/3931963</w:t>
               </w:r>
             </w:hyperlink>
           </w:p>
@@ -1558,121 +1514,97 @@
               <w:rPr>
                 <w:rStyle w:val="Hipervnculo"/>
               </w:rPr>
-              <w:t>https://github.com/IoBT-VI</w:t>
-            </w:r>
+              <w:t>https://github.com/IoBT-VISTEC/</w:t>
+            </w:r>
+          </w:p>
+          <w:p>
             <w:r>
               <w:rPr>
                 <w:rStyle w:val="Hipervnculo"/>
               </w:rPr>
-              <w:t>S</w:t>
-            </w:r>
+              <w:t>EEG-</w:t>
+            </w:r>
+            <w:proofErr w:type="spellStart"/>
             <w:r>
               <w:rPr>
                 <w:rStyle w:val="Hipervnculo"/>
               </w:rPr>
-              <w:t>TEC/</w:t>
-            </w:r>
-          </w:p>
-          <w:p>
+              <w:t>Emotion</w:t>
+            </w:r>
+            <w:proofErr w:type="spellEnd"/>
             <w:r>
               <w:rPr>
                 <w:rStyle w:val="Hipervnculo"/>
               </w:rPr>
-              <w:t>EEG-</w:t>
+              <w:t>-</w:t>
             </w:r>
             <w:proofErr w:type="spellStart"/>
             <w:r>
               <w:rPr>
                 <w:rStyle w:val="Hipervnculo"/>
               </w:rPr>
-              <w:t>Emotion</w:t>
+              <w:t>Recognition</w:t>
             </w:r>
             <w:proofErr w:type="spellEnd"/>
             <w:r>
               <w:rPr>
                 <w:rStyle w:val="Hipervnculo"/>
               </w:rPr>
-              <w:t>-</w:t>
+              <w:t>-INTERFACES-</w:t>
             </w:r>
             <w:proofErr w:type="spellStart"/>
             <w:r>
               <w:rPr>
                 <w:rStyle w:val="Hipervnculo"/>
               </w:rPr>
-              <w:t>Recognition</w:t>
+              <w:t>datasets</w:t>
             </w:r>
             <w:proofErr w:type="spellEnd"/>
             <w:r>
+              <w:fldChar w:fldCharType="end"/>
+            </w:r>
+          </w:p>
+          <w:p/>
+          <w:p>
+            <w:r>
+              <w:t>Obtención</w:t>
+            </w:r>
+            <w:r>
+              <w:t xml:space="preserve"> (público)</w:t>
+            </w:r>
+            <w:r>
+              <w:t>:</w:t>
+            </w:r>
+          </w:p>
+          <w:p/>
+          <w:p>
+            <w:pPr>
               <w:rPr>
                 <w:rStyle w:val="Hipervnculo"/>
               </w:rPr>
-              <w:t>-INTERFACES-</w:t>
-            </w:r>
-            <w:proofErr w:type="spellStart"/>
+            </w:pPr>
+            <w:r>
+              <w:fldChar w:fldCharType="begin"/>
+            </w:r>
+            <w:r>
+              <w:instrText xml:space="preserve"> HYPERLINK "https://drive.google.com/drive/folders/1uEdYurqxZb1hZX8IGuI-WYJAyyb8JDxn" </w:instrText>
+            </w:r>
+            <w:r>
+              <w:fldChar w:fldCharType="separate"/>
+            </w:r>
             <w:r>
               <w:rPr>
                 <w:rStyle w:val="Hipervnculo"/>
               </w:rPr>
-              <w:t>datasets</w:t>
-            </w:r>
-            <w:proofErr w:type="spellEnd"/>
-            <w:r>
-              <w:fldChar w:fldCharType="end"/>
-            </w:r>
-          </w:p>
-          <w:p/>
-          <w:p>
-            <w:r>
-              <w:t>Obtención</w:t>
-            </w:r>
-            <w:r>
-              <w:t xml:space="preserve"> (público)</w:t>
-            </w:r>
-            <w:r>
-              <w:t>:</w:t>
-            </w:r>
-          </w:p>
-          <w:p/>
-          <w:p>
-            <w:pPr>
+              <w:t>https://drive.google.com/drive/folders/</w:t>
+            </w:r>
+          </w:p>
+          <w:p>
+            <w:r>
               <w:rPr>
                 <w:rStyle w:val="Hipervnculo"/>
               </w:rPr>
-            </w:pPr>
-            <w:r>
-              <w:fldChar w:fldCharType="begin"/>
-            </w:r>
-            <w:r>
-              <w:instrText xml:space="preserve"> HYPERLINK "https://drive.google.com/drive/folders/1uEdYurqxZb1hZX8IGuI-WYJAyyb8JDxn" </w:instrText>
-            </w:r>
-            <w:r>
-              <w:fldChar w:fldCharType="separate"/>
-            </w:r>
-            <w:r>
-              <w:rPr>
-                <w:rStyle w:val="Hipervnculo"/>
-              </w:rPr>
-              <w:t>https://drive.google.com/drive/folders/</w:t>
-            </w:r>
-          </w:p>
-          <w:p>
-            <w:r>
-              <w:rPr>
-                <w:rStyle w:val="Hipervnculo"/>
-              </w:rPr>
-              <w:t>1uEdYurqxZb1hZX8IGuI-WY</w:t>
-            </w:r>
-            <w:r>
-              <w:rPr>
-                <w:rStyle w:val="Hipervnculo"/>
-              </w:rPr>
-              <w:t>J</w:t>
-            </w:r>
-            <w:r>
-              <w:rPr>
-                <w:rStyle w:val="Hipervnculo"/>
-              </w:rPr>
-              <w:t>Ayyb8JDxn</w:t>
+              <w:t>1uEdYurqxZb1hZX8IGuI-WYJAyyb8JDxn</w:t>
             </w:r>
             <w:r>
               <w:fldChar w:fldCharType="end"/>
@@ -2830,60 +2762,6 @@
           </w:p>
           <w:p>
             <w:pPr>
-              <w:rPr>
-                <w:lang w:val="en-US"/>
-              </w:rPr>
-            </w:pPr>
-            <w:proofErr w:type="spellStart"/>
-            <w:r>
-              <w:rPr>
-                <w:lang w:val="en-US"/>
-              </w:rPr>
-              <w:t>Diferentes</w:t>
-            </w:r>
-            <w:proofErr w:type="spellEnd"/>
-            <w:r>
-              <w:rPr>
-                <w:lang w:val="en-US"/>
-              </w:rPr>
-              <w:t xml:space="preserve"> </w:t>
-            </w:r>
-            <w:proofErr w:type="spellStart"/>
-            <w:r>
-              <w:rPr>
-                <w:lang w:val="en-US"/>
-              </w:rPr>
-              <w:t>sensor</w:t>
-            </w:r>
-            <w:r>
-              <w:rPr>
-                <w:lang w:val="en-US"/>
-              </w:rPr>
-              <w:t>e</w:t>
-            </w:r>
-            <w:r>
-              <w:rPr>
-                <w:lang w:val="en-US"/>
-              </w:rPr>
-              <w:t>s</w:t>
-            </w:r>
-            <w:proofErr w:type="spellEnd"/>
-            <w:r>
-              <w:rPr>
-                <w:lang w:val="en-US"/>
-              </w:rPr>
-              <w:t>:</w:t>
-            </w:r>
-          </w:p>
-          <w:p>
-            <w:pPr>
-              <w:rPr>
-                <w:lang w:val="en-US"/>
-              </w:rPr>
-            </w:pPr>
-          </w:p>
-          <w:p>
-            <w:pPr>
               <w:pStyle w:val="Prrafodelista"/>
               <w:numPr>
                 <w:ilvl w:val="0"/>
@@ -3306,7 +3184,7 @@
             </w:r>
           </w:p>
           <w:p>
-            <w:hyperlink r:id="rId9" w:history="1">
+            <w:hyperlink r:id="rId9" w:anchor="Sec2" w:history="1">
               <w:r>
                 <w:rPr>
                   <w:rStyle w:val="Hipervnculo"/>
@@ -3374,35 +3252,119 @@
               <w:rPr>
                 <w:rStyle w:val="Hipervnculo"/>
               </w:rPr>
-              <w:t>A_data</w:t>
-            </w:r>
-            <w:r>
+              <w:t>A_dataset_of_continuous</w:t>
+            </w:r>
+            <w:proofErr w:type="spellEnd"/>
+          </w:p>
+          <w:p>
+            <w:pPr>
               <w:rPr>
                 <w:rStyle w:val="Hipervnculo"/>
-              </w:rPr>
-              <w:t>s</w:t>
-            </w:r>
+                <w:lang w:val="en-US"/>
+              </w:rPr>
+            </w:pPr>
             <w:r>
               <w:rPr>
                 <w:rStyle w:val="Hipervnculo"/>
-              </w:rPr>
-              <w:t>et_of_continuous</w:t>
+                <w:lang w:val="en-US"/>
+              </w:rPr>
+              <w:t>_</w:t>
+            </w:r>
+            <w:proofErr w:type="spellStart"/>
+            <w:r>
+              <w:rPr>
+                <w:rStyle w:val="Hipervnculo"/>
+                <w:lang w:val="en-US"/>
+              </w:rPr>
+              <w:t>affect_annotations_and_physiological</w:t>
             </w:r>
             <w:proofErr w:type="spellEnd"/>
           </w:p>
           <w:p>
             <w:pPr>
               <w:rPr>
+                <w:lang w:val="en-US"/>
+              </w:rPr>
+            </w:pPr>
+            <w:r>
+              <w:rPr>
                 <w:rStyle w:val="Hipervnculo"/>
                 <w:lang w:val="en-US"/>
               </w:rPr>
-            </w:pPr>
+              <w:t>_</w:t>
+            </w:r>
+            <w:proofErr w:type="spellStart"/>
             <w:r>
               <w:rPr>
                 <w:rStyle w:val="Hipervnculo"/>
                 <w:lang w:val="en-US"/>
               </w:rPr>
-              <w:t>_</w:t>
+              <w:t>signals_for_emotion_analysis</w:t>
+            </w:r>
+            <w:proofErr w:type="spellEnd"/>
+            <w:r>
+              <w:rPr>
+                <w:rStyle w:val="Hipervnculo"/>
+                <w:lang w:val="en-US"/>
+              </w:rPr>
+              <w:t>/4260668/1</w:t>
+            </w:r>
+            <w:r>
+              <w:fldChar w:fldCharType="end"/>
+            </w:r>
+          </w:p>
+          <w:p>
+            <w:pPr>
+              <w:rPr>
+                <w:lang w:val="en-US"/>
+              </w:rPr>
+            </w:pPr>
+          </w:p>
+          <w:p>
+            <w:pPr>
+              <w:rPr>
+                <w:rStyle w:val="Hipervnculo"/>
+                <w:lang w:val="en-US"/>
+              </w:rPr>
+            </w:pPr>
+            <w:r>
+              <w:rPr>
+                <w:lang w:val="en-US"/>
+              </w:rPr>
+              <w:fldChar w:fldCharType="begin"/>
+            </w:r>
+            <w:r>
+              <w:rPr>
+                <w:lang w:val="en-US"/>
+              </w:rPr>
+              <w:instrText xml:space="preserve"> HYPERLINK "https://springernature.figshare.com/articles/dataset/CASE_Dataset-full/8869157" </w:instrText>
+            </w:r>
+            <w:r>
+              <w:rPr>
+                <w:lang w:val="en-US"/>
+              </w:rPr>
+              <w:fldChar w:fldCharType="separate"/>
+            </w:r>
+            <w:r>
+              <w:rPr>
+                <w:rStyle w:val="Hipervnculo"/>
+                <w:lang w:val="en-US"/>
+              </w:rPr>
+              <w:t>https://springernature.figshare.com/articles/</w:t>
+            </w:r>
+          </w:p>
+          <w:p>
+            <w:pPr>
+              <w:rPr>
+                <w:lang w:val="en-US"/>
+              </w:rPr>
+            </w:pPr>
+            <w:r>
+              <w:rPr>
+                <w:rStyle w:val="Hipervnculo"/>
+                <w:lang w:val="en-US"/>
+              </w:rPr>
+              <w:t>dataset/</w:t>
             </w:r>
             <w:proofErr w:type="spellStart"/>
             <w:r>
@@ -3410,130 +3372,15 @@
                 <w:rStyle w:val="Hipervnculo"/>
                 <w:lang w:val="en-US"/>
               </w:rPr>
-              <w:t>affect_annotations_and_physiological</w:t>
+              <w:t>CASE_Dataset</w:t>
             </w:r>
             <w:proofErr w:type="spellEnd"/>
-          </w:p>
-          <w:p>
-            <w:pPr>
-              <w:rPr>
-                <w:lang w:val="en-US"/>
-              </w:rPr>
-            </w:pPr>
             <w:r>
               <w:rPr>
                 <w:rStyle w:val="Hipervnculo"/>
                 <w:lang w:val="en-US"/>
               </w:rPr>
-              <w:t>_</w:t>
-            </w:r>
-            <w:proofErr w:type="spellStart"/>
-            <w:r>
-              <w:rPr>
-                <w:rStyle w:val="Hipervnculo"/>
-                <w:lang w:val="en-US"/>
-              </w:rPr>
-              <w:t>signals_for_emotion_analysis</w:t>
-            </w:r>
-            <w:proofErr w:type="spellEnd"/>
-            <w:r>
-              <w:rPr>
-                <w:rStyle w:val="Hipervnculo"/>
-                <w:lang w:val="en-US"/>
-              </w:rPr>
-              <w:t>/4260668/1</w:t>
-            </w:r>
-            <w:r>
-              <w:fldChar w:fldCharType="end"/>
-            </w:r>
-          </w:p>
-          <w:p>
-            <w:pPr>
-              <w:rPr>
-                <w:lang w:val="en-US"/>
-              </w:rPr>
-            </w:pPr>
-          </w:p>
-          <w:p>
-            <w:pPr>
-              <w:rPr>
-                <w:rStyle w:val="Hipervnculo"/>
-                <w:lang w:val="en-US"/>
-              </w:rPr>
-            </w:pPr>
-            <w:r>
-              <w:rPr>
-                <w:lang w:val="en-US"/>
-              </w:rPr>
-              <w:fldChar w:fldCharType="begin"/>
-            </w:r>
-            <w:r>
-              <w:rPr>
-                <w:lang w:val="en-US"/>
-              </w:rPr>
-              <w:instrText xml:space="preserve"> HYPERLINK "https://springernature.figshare.com/articles/dataset/CASE_Dataset-full/8869157" </w:instrText>
-            </w:r>
-            <w:r>
-              <w:rPr>
-                <w:lang w:val="en-US"/>
-              </w:rPr>
-            </w:r>
-            <w:r>
-              <w:rPr>
-                <w:lang w:val="en-US"/>
-              </w:rPr>
-              <w:fldChar w:fldCharType="separate"/>
-            </w:r>
-            <w:r>
-              <w:rPr>
-                <w:rStyle w:val="Hipervnculo"/>
-                <w:lang w:val="en-US"/>
-              </w:rPr>
-              <w:t>https://springernature.figshare.com/articles/</w:t>
-            </w:r>
-          </w:p>
-          <w:p>
-            <w:pPr>
-              <w:rPr>
-                <w:lang w:val="en-US"/>
-              </w:rPr>
-            </w:pPr>
-            <w:r>
-              <w:rPr>
-                <w:rStyle w:val="Hipervnculo"/>
-                <w:lang w:val="en-US"/>
-              </w:rPr>
-              <w:t>dataset/</w:t>
-            </w:r>
-            <w:proofErr w:type="spellStart"/>
-            <w:r>
-              <w:rPr>
-                <w:rStyle w:val="Hipervnculo"/>
-                <w:lang w:val="en-US"/>
-              </w:rPr>
-              <w:t>CASE_Dataset</w:t>
-            </w:r>
-            <w:proofErr w:type="spellEnd"/>
-            <w:r>
-              <w:rPr>
-                <w:rStyle w:val="Hipervnculo"/>
-                <w:lang w:val="en-US"/>
-              </w:rPr>
-              <w:t>-full/88</w:t>
-            </w:r>
-            <w:r>
-              <w:rPr>
-                <w:rStyle w:val="Hipervnculo"/>
-                <w:lang w:val="en-US"/>
-              </w:rPr>
-              <w:t>6</w:t>
-            </w:r>
-            <w:r>
-              <w:rPr>
-                <w:rStyle w:val="Hipervnculo"/>
-                <w:lang w:val="en-US"/>
-              </w:rPr>
-              <w:t>9157</w:t>
+              <w:t>-full/8869157</w:t>
             </w:r>
             <w:r>
               <w:rPr>
@@ -3570,7 +3417,7 @@
 </file>
 
 <file path=word/numbering.xml><?xml version="1.0" encoding="utf-8"?>
-<w:numbering xmlns:wpc="http://schemas.microsoft.com/office/word/2010/wordprocessingCanvas" xmlns:cx="http://schemas.microsoft.com/office/drawing/2014/chartex" xmlns:cx1="http://schemas.microsoft.com/office/drawing/2015/9/8/chartex" xmlns:cx2="http://schemas.microsoft.com/office/drawing/2015/10/21/chartex" xmlns:cx3="http://schemas.microsoft.com/office/drawing/2016/5/9/chartex" xmlns:cx4="http://schemas.microsoft.com/office/drawing/2016/5/10/chartex" xmlns:cx5="http://schemas.microsoft.com/office/drawing/2016/5/11/chartex" xmlns:cx6="http://schemas.microsoft.com/office/drawing/2016/5/12/chartex" xmlns:cx7="http://schemas.microsoft.com/office/drawing/2016/5/13/chartex" xmlns:cx8="http://schemas.microsoft.com/office/drawing/2016/5/14/chartex" xmlns:mc="http://schemas.openxmlformats.org/markup-compatibility/2006" xmlns:aink="http://schemas.microsoft.com/office/drawing/2016/ink" xmlns:am3d="http://schemas.microsoft.com/office/drawing/2017/model3d" xmlns:o="urn:schemas-microsoft-com:office:office" xmlns:r="http://schemas.openxmlformats.org/officeDocument/2006/relationships" xmlns:m="http://schemas.openxmlformats.org/officeDocument/2006/math" xmlns:v="urn:schemas-microsoft-com:vml" xmlns:wp14="http://schemas.microsoft.com/office/word/2010/wordprocessingDrawing" xmlns:wp="http://schemas.openxmlformats.org/drawingml/2006/wordprocessingDrawing" xmlns:w10="urn:schemas-microsoft-com:office:word" xmlns:w="http://schemas.openxmlformats.org/wordprocessingml/2006/main" xmlns:w14="http://schemas.microsoft.com/office/word/2010/wordml" xmlns:w15="http://schemas.microsoft.com/office/word/2012/wordml" xmlns:w16cex="http://schemas.microsoft.com/office/word/2018/wordml/cex" xmlns:w16cid="http://schemas.microsoft.com/office/word/2016/wordml/cid" xmlns:w16="http://schemas.microsoft.com/office/word/2018/wordml" xmlns:w16se="http://schemas.microsoft.com/office/word/2015/wordml/symex" xmlns:wpg="http://schemas.microsoft.com/office/word/2010/wordprocessingGroup" xmlns:wpi="http://schemas.microsoft.com/office/word/2010/wordprocessingInk" xmlns:wne="http://schemas.microsoft.com/office/word/2006/wordml" xmlns:wps="http://schemas.microsoft.com/office/word/2010/wordprocessingShape" mc:Ignorable="w14 w15 w16se w16cid w16 w16cex wp14">
+<w:numbering xmlns:wpc="http://schemas.microsoft.com/office/word/2010/wordprocessingCanvas" xmlns:cx="http://schemas.microsoft.com/office/drawing/2014/chartex" xmlns:cx1="http://schemas.microsoft.com/office/drawing/2015/9/8/chartex" xmlns:cx2="http://schemas.microsoft.com/office/drawing/2015/10/21/chartex" xmlns:cx3="http://schemas.microsoft.com/office/drawing/2016/5/9/chartex" xmlns:cx4="http://schemas.microsoft.com/office/drawing/2016/5/10/chartex" xmlns:cx5="http://schemas.microsoft.com/office/drawing/2016/5/11/chartex" xmlns:cx6="http://schemas.microsoft.com/office/drawing/2016/5/12/chartex" xmlns:cx7="http://schemas.microsoft.com/office/drawing/2016/5/13/chartex" xmlns:cx8="http://schemas.microsoft.com/office/drawing/2016/5/14/chartex" xmlns:mc="http://schemas.openxmlformats.org/markup-compatibility/2006" xmlns:aink="http://schemas.microsoft.com/office/drawing/2016/ink" xmlns:am3d="http://schemas.microsoft.com/office/drawing/2017/model3d" xmlns:o="urn:schemas-microsoft-com:office:office" xmlns:r="http://schemas.openxmlformats.org/officeDocument/2006/relationships" xmlns:m="http://schemas.openxmlformats.org/officeDocument/2006/math" xmlns:v="urn:schemas-microsoft-com:vml" xmlns:wp14="http://schemas.microsoft.com/office/word/2010/wordprocessingDrawing" xmlns:wp="http://schemas.openxmlformats.org/drawingml/2006/wordprocessingDrawing" xmlns:w10="urn:schemas-microsoft-com:office:word" xmlns:w="http://schemas.openxmlformats.org/wordprocessingml/2006/main" xmlns:w14="http://schemas.microsoft.com/office/word/2010/wordml" xmlns:w15="http://schemas.microsoft.com/office/word/2012/wordml" xmlns:w16cex="http://schemas.microsoft.com/office/word/2018/wordml/cex" xmlns:w16cid="http://schemas.microsoft.com/office/word/2016/wordml/cid" xmlns:w16="http://schemas.microsoft.com/office/word/2018/wordml" xmlns:w16sdtdh="http://schemas.microsoft.com/office/word/2020/wordml/sdtdatahash" xmlns:w16se="http://schemas.microsoft.com/office/word/2015/wordml/symex" xmlns:wpg="http://schemas.microsoft.com/office/word/2010/wordprocessingGroup" xmlns:wpi="http://schemas.microsoft.com/office/word/2010/wordprocessingInk" xmlns:wne="http://schemas.microsoft.com/office/word/2006/wordml" xmlns:wps="http://schemas.microsoft.com/office/word/2010/wordprocessingShape" mc:Ignorable="w14 w15 w16se w16cid w16 w16cex w16sdtdh wp14">
   <w:abstractNum w:abstractNumId="0" w15:restartNumberingAfterBreak="0">
     <w:nsid w:val="01D27D63"/>
     <w:multiLevelType w:val="hybridMultilevel"/>
@@ -6359,7 +6206,7 @@
 </file>
 
 <file path=word/styles.xml><?xml version="1.0" encoding="utf-8"?>
-<w:styles xmlns:mc="http://schemas.openxmlformats.org/markup-compatibility/2006" xmlns:r="http://schemas.openxmlformats.org/officeDocument/2006/relationships" xmlns:w="http://schemas.openxmlformats.org/wordprocessingml/2006/main" xmlns:w14="http://schemas.microsoft.com/office/word/2010/wordml" xmlns:w15="http://schemas.microsoft.com/office/word/2012/wordml" xmlns:w16cex="http://schemas.microsoft.com/office/word/2018/wordml/cex" xmlns:w16cid="http://schemas.microsoft.com/office/word/2016/wordml/cid" xmlns:w16="http://schemas.microsoft.com/office/word/2018/wordml" xmlns:w16se="http://schemas.microsoft.com/office/word/2015/wordml/symex" mc:Ignorable="w14 w15 w16se w16cid w16 w16cex">
+<w:styles xmlns:mc="http://schemas.openxmlformats.org/markup-compatibility/2006" xmlns:r="http://schemas.openxmlformats.org/officeDocument/2006/relationships" xmlns:w="http://schemas.openxmlformats.org/wordprocessingml/2006/main" xmlns:w14="http://schemas.microsoft.com/office/word/2010/wordml" xmlns:w15="http://schemas.microsoft.com/office/word/2012/wordml" xmlns:w16cex="http://schemas.microsoft.com/office/word/2018/wordml/cex" xmlns:w16cid="http://schemas.microsoft.com/office/word/2016/wordml/cid" xmlns:w16="http://schemas.microsoft.com/office/word/2018/wordml" xmlns:w16sdtdh="http://schemas.microsoft.com/office/word/2020/wordml/sdtdatahash" xmlns:w16se="http://schemas.microsoft.com/office/word/2015/wordml/symex" mc:Ignorable="w14 w15 w16se w16cid w16 w16cex w16sdtdh">
   <w:docDefaults>
     <w:rPrDefault>
       <w:rPr>

</xml_diff>